<commit_message>
- more docx - Main class
</commit_message>
<xml_diff>
--- a/jdt-ex3/ex3.docx
+++ b/jdt-ex3/ex3.docx
@@ -288,20 +288,22 @@
       <w:r>
         <w:t>The worst case for greedy algorithm we could think about is the following:</w:t>
       </w:r>
+    </w:p>
+    <w:p>
+      <w:pPr>
+        <w:spacing w:before="100" w:beforeAutospacing="1" w:after="100" w:afterAutospacing="1" w:line="240" w:lineRule="auto"/>
+        <w:ind w:firstLine="720"/>
+        <w:jc w:val="center"/>
+      </w:pPr>
       <w:r>
         <w:br/>
       </w:r>
-      <w:bookmarkStart w:id="0" w:name="_GoBack"/>
-      <w:r>
-        <w:rPr>
-          <w:noProof/>
-          <w:lang w:bidi="he-IL"/>
-        </w:rPr>
+      <w:r>
         <w:drawing>
-          <wp:inline distT="0" distB="0" distL="0" distR="0" wp14:anchorId="45E2790C" wp14:editId="1C4A96C8">
-            <wp:extent cx="2313940" cy="3840480"/>
-            <wp:effectExtent l="0" t="0" r="0" b="7620"/>
-            <wp:docPr id="3" name="Picture 3" descr="C:\Users\alexanderva\Desktop\image.png"/>
+          <wp:inline distT="0" distB="0" distL="0" distR="0">
+            <wp:extent cx="2673231" cy="3490365"/>
+            <wp:effectExtent l="0" t="0" r="0" b="0"/>
+            <wp:docPr id="1" name="Picture 1"/>
             <wp:cNvGraphicFramePr>
               <a:graphicFrameLocks xmlns:a="http://schemas.openxmlformats.org/drawingml/2006/main" noChangeAspect="1"/>
             </wp:cNvGraphicFramePr>
@@ -309,13 +311,13 @@
               <a:graphicData uri="http://schemas.openxmlformats.org/drawingml/2006/picture">
                 <pic:pic xmlns:pic="http://schemas.openxmlformats.org/drawingml/2006/picture">
                   <pic:nvPicPr>
-                    <pic:cNvPr id="0" name="Picture 1" descr="C:\Users\alexanderva\Desktop\image.png"/>
+                    <pic:cNvPr id="0" name="Picture 1"/>
                     <pic:cNvPicPr>
                       <a:picLocks noChangeAspect="1" noChangeArrowheads="1"/>
                     </pic:cNvPicPr>
                   </pic:nvPicPr>
                   <pic:blipFill>
-                    <a:blip r:embed="rId7">
+                    <a:blip r:embed="rId7" cstate="print">
                       <a:extLst>
                         <a:ext uri="{28A0092B-C50C-407E-A947-70E740481C1C}">
                           <a14:useLocalDpi xmlns:a14="http://schemas.microsoft.com/office/drawing/2010/main" val="0"/>
@@ -330,7 +332,7 @@
                   <pic:spPr bwMode="auto">
                     <a:xfrm>
                       <a:off x="0" y="0"/>
-                      <a:ext cx="2313940" cy="3840480"/>
+                      <a:ext cx="2673231" cy="3490365"/>
                     </a:xfrm>
                     <a:prstGeom prst="rect">
                       <a:avLst/>
@@ -346,7 +348,6 @@
           </wp:inline>
         </w:drawing>
       </w:r>
-      <w:bookmarkEnd w:id="0"/>
     </w:p>
     <w:p>
       <w:pPr>
@@ -454,13 +455,10 @@
       </w:pPr>
       <w:r>
         <w:lastRenderedPageBreak/>
-        <w:t xml:space="preserve">So the relation between the greedy solution and the </w:t>
-      </w:r>
-      <w:r>
-        <w:t xml:space="preserve">optimal </w:t>
-      </w:r>
-      <w:r>
-        <w:t>one is 3:2.</w:t>
+        <w:t>So the relation between the greedy solu</w:t>
+      </w:r>
+      <w:r>
+        <w:t>tion and the optimal one is 3:2 (we can repeat the same pattern as much as we want).</w:t>
       </w:r>
       <w:r>
         <w:br/>
@@ -510,7 +508,12 @@
         </w:rPr>
       </w:pPr>
       <w:r>
-        <w:t xml:space="preserve">Select first all the guardians which “exclusively” guards any diamond, i.e. no other guardians can see those diamond </w:t>
+        <w:t xml:space="preserve">Select first all the guardians which “exclusively” guards any diamond, i.e. no other guardians can </w:t>
+      </w:r>
+      <w:bookmarkStart w:id="0" w:name="_GoBack"/>
+      <w:bookmarkEnd w:id="0"/>
+      <w:r>
+        <w:t xml:space="preserve">see those diamond </w:t>
       </w:r>
     </w:p>
     <w:p>
@@ -681,6 +684,18 @@
         </w:numPr>
       </w:pPr>
       <w:r>
+        <w:t>JDT (Java Delaunay Triangulation)</w:t>
+      </w:r>
+    </w:p>
+    <w:p>
+      <w:pPr>
+        <w:pStyle w:val="ListParagraph"/>
+        <w:numPr>
+          <w:ilvl w:val="0"/>
+          <w:numId w:val="6"/>
+        </w:numPr>
+      </w:pPr>
+      <w:r>
         <w:t>Apache Commons Lang (</w:t>
       </w:r>
       <w:hyperlink r:id="rId9" w:history="1">
@@ -697,6 +712,38 @@
     </w:p>
     <w:p>
       <w:pPr>
+        <w:pStyle w:val="ListParagraph"/>
+        <w:numPr>
+          <w:ilvl w:val="0"/>
+          <w:numId w:val="6"/>
+        </w:numPr>
+        <w:rPr>
+          <w:b/>
+          <w:bCs/>
+          <w:smallCaps/>
+          <w:color w:val="C0504D" w:themeColor="accent2"/>
+          <w:spacing w:val="5"/>
+          <w:u w:val="single"/>
+        </w:rPr>
+      </w:pPr>
+      <w:r>
+        <w:t>Java3D (</w:t>
+      </w:r>
+      <w:hyperlink r:id="rId10" w:history="1">
+        <w:r>
+          <w:rPr>
+            <w:rStyle w:val="Hyperlink"/>
+          </w:rPr>
+          <w:t>http://java3d.java.net/</w:t>
+        </w:r>
+      </w:hyperlink>
+      <w:r>
+        <w:t>)</w:t>
+      </w:r>
+    </w:p>
+    <w:p>
+      <w:pPr>
+        <w:pStyle w:val="ListParagraph"/>
         <w:rPr>
           <w:rStyle w:val="IntenseReference"/>
         </w:rPr>
@@ -776,7 +823,7 @@
                     <pic:cNvPicPr/>
                   </pic:nvPicPr>
                   <pic:blipFill>
-                    <a:blip r:embed="rId10"/>
+                    <a:blip r:embed="rId11"/>
                     <a:stretch>
                       <a:fillRect/>
                     </a:stretch>
@@ -816,7 +863,7 @@
       <w:r>
         <w:t xml:space="preserve"> </w:t>
       </w:r>
-      <w:hyperlink r:id="rId11" w:history="1">
+      <w:hyperlink r:id="rId12" w:history="1">
         <w:r>
           <w:rPr>
             <w:rStyle w:val="Hyperlink"/>
@@ -847,7 +894,7 @@
       <w:r>
         <w:t xml:space="preserve"> </w:t>
       </w:r>
-      <w:hyperlink r:id="rId12" w:history="1">
+      <w:hyperlink r:id="rId13" w:history="1">
         <w:r>
           <w:rPr>
             <w:rStyle w:val="Hyperlink"/>
@@ -1982,7 +2029,6 @@
   <w:style w:type="character" w:default="1" w:styleId="DefaultParagraphFont">
     <w:name w:val="Default Paragraph Font"/>
     <w:uiPriority w:val="1"/>
-    <w:semiHidden/>
     <w:unhideWhenUsed/>
   </w:style>
   <w:style w:type="table" w:default="1" w:styleId="TableNormal">
@@ -2516,7 +2562,6 @@
   <w:style w:type="character" w:default="1" w:styleId="DefaultParagraphFont">
     <w:name w:val="Default Paragraph Font"/>
     <w:uiPriority w:val="1"/>
-    <w:semiHidden/>
     <w:unhideWhenUsed/>
   </w:style>
   <w:style w:type="table" w:default="1" w:styleId="TableNormal">
@@ -3153,7 +3198,7 @@
 </file>
 
 <file path=customXml/itemProps1.xml><?xml version="1.0" encoding="utf-8"?>
-<ds:datastoreItem xmlns:ds="http://schemas.openxmlformats.org/officeDocument/2006/customXml" ds:itemID="{8016528D-ECC7-45CD-BC47-9FEFE529EE21}">
+<ds:datastoreItem xmlns:ds="http://schemas.openxmlformats.org/officeDocument/2006/customXml" ds:itemID="{B6BE31D1-8287-409B-BBC6-83DAEB332222}">
   <ds:schemaRefs>
     <ds:schemaRef ds:uri="http://schemas.openxmlformats.org/officeDocument/2006/bibliography"/>
   </ds:schemaRefs>

</xml_diff>